<commit_message>
Dokumente für CI Mitarbeiter erstellt
</commit_message>
<xml_diff>
--- a/Contextual Inquiry/Anmerkungen CI-Studenten Auswertung.docx
+++ b/Contextual Inquiry/Anmerkungen CI-Studenten Auswertung.docx
@@ -16,23 +16,7 @@
         <w:t xml:space="preserve">Im Folgenden sind </w:t>
       </w:r>
       <w:r>
-        <w:t xml:space="preserve">die zentralen Aussagen der Probanden während der </w:t>
-      </w:r>
-      <w:proofErr w:type="spellStart"/>
-      <w:r>
-        <w:t>Contextual</w:t>
-      </w:r>
-      <w:proofErr w:type="spellEnd"/>
-      <w:r>
-        <w:t xml:space="preserve"> </w:t>
-      </w:r>
-      <w:proofErr w:type="spellStart"/>
-      <w:r>
-        <w:t>Inquiry</w:t>
-      </w:r>
-      <w:proofErr w:type="spellEnd"/>
-      <w:r>
-        <w:t xml:space="preserve"> und des Interviews aufgelistet.</w:t>
+        <w:t>die zentralen Aussagen der Probanden während der Contextual Inquiry und des Interviews aufgelistet.</w:t>
       </w:r>
     </w:p>
     <w:p/>
@@ -101,15 +85,7 @@
         </w:numPr>
       </w:pPr>
       <w:r>
-        <w:t>Macht nicht den Eindruck eines User-</w:t>
-      </w:r>
-      <w:proofErr w:type="spellStart"/>
-      <w:r>
-        <w:t>Centered</w:t>
-      </w:r>
-      <w:proofErr w:type="spellEnd"/>
-      <w:r>
-        <w:t xml:space="preserve">-Designs </w:t>
+        <w:t xml:space="preserve">Macht nicht den Eindruck eines User-Centered-Designs </w:t>
       </w:r>
     </w:p>
     <w:p>
@@ -133,15 +109,7 @@
         </w:numPr>
       </w:pPr>
       <w:r>
-        <w:t>Zu oft viel Text ohne Unterbrechungen („Wall-</w:t>
-      </w:r>
-      <w:proofErr w:type="spellStart"/>
-      <w:r>
-        <w:t>of</w:t>
-      </w:r>
-      <w:proofErr w:type="spellEnd"/>
-      <w:r>
-        <w:t xml:space="preserve">-Text“) </w:t>
+        <w:t xml:space="preserve">Zu oft viel Text ohne Unterbrechungen („Wall-of-Text“) </w:t>
       </w:r>
     </w:p>
     <w:p>
@@ -202,15 +170,7 @@
         </w:numPr>
       </w:pPr>
       <w:r>
-        <w:t>Software-Angebot durch Lizenzen verwirrend (</w:t>
-      </w:r>
-      <w:proofErr w:type="spellStart"/>
-      <w:r>
-        <w:t>Dreamspark</w:t>
-      </w:r>
-      <w:proofErr w:type="spellEnd"/>
-      <w:r>
-        <w:t xml:space="preserve"> &amp; MSDAA) </w:t>
+        <w:t xml:space="preserve">Software-Angebot durch Lizenzen verwirrend (Dreamspark &amp; MSDAA) </w:t>
       </w:r>
     </w:p>
     <w:p>
@@ -271,9 +231,6 @@
         </w:numPr>
       </w:pPr>
       <w:r>
-        <w:t xml:space="preserve"> </w:t>
-      </w:r>
-      <w:r>
         <w:t>Netzwerkanmeldung wurde nicht gefunden, deswegen Hilfe beim Infostand gesucht</w:t>
       </w:r>
     </w:p>
@@ -286,15 +243,7 @@
         </w:numPr>
       </w:pPr>
       <w:r>
-        <w:t xml:space="preserve">Abschaltung des </w:t>
-      </w:r>
-      <w:proofErr w:type="spellStart"/>
-      <w:r>
-        <w:t>secure</w:t>
-      </w:r>
-      <w:proofErr w:type="spellEnd"/>
-      <w:r>
-        <w:t>-Netzwerkes nicht mitbekommen, deswegen keine Nutzung des WLANs mehr möglich. Jedoch auch keine Hilfesuche (weder auf der Webseite noch am Infostand). Freunde des Probanden haben das gleiche Problem</w:t>
+        <w:t>Abschaltung des secure-Netzwerkes nicht mitbekommen, deswegen keine Nutzung des WLANs mehr möglich. Jedoch auch keine Hilfesuche (weder auf der Webseite noch am Infostand). Freunde des Probanden haben das gleiche Problem</w:t>
       </w:r>
     </w:p>
     <w:p>
@@ -379,15 +328,7 @@
         </w:numPr>
       </w:pPr>
       <w:r>
-        <w:t xml:space="preserve">Fehlende Informationen und </w:t>
-      </w:r>
-      <w:proofErr w:type="spellStart"/>
-      <w:r>
-        <w:t>schelchtes</w:t>
-      </w:r>
-      <w:proofErr w:type="spellEnd"/>
-      <w:r>
-        <w:t xml:space="preserve"> Layout bei Hardware-Ausleihe</w:t>
+        <w:t>Fehlende Informationen und schelchtes Layout bei Hardware-Ausleihe</w:t>
       </w:r>
     </w:p>
     <w:p>
@@ -428,23 +369,7 @@
     <w:p/>
     <w:p>
       <w:r>
-        <w:t xml:space="preserve">Abschließend ist in diesem Kapitel eine Auflistung aller Notizen während der </w:t>
-      </w:r>
-      <w:proofErr w:type="spellStart"/>
-      <w:r>
-        <w:t>Contextual</w:t>
-      </w:r>
-      <w:proofErr w:type="spellEnd"/>
-      <w:r>
-        <w:t xml:space="preserve"> </w:t>
-      </w:r>
-      <w:proofErr w:type="spellStart"/>
-      <w:r>
-        <w:t>Inquiry</w:t>
-      </w:r>
-      <w:proofErr w:type="spellEnd"/>
-      <w:r>
-        <w:t xml:space="preserve"> und des Interviews zu finden. </w:t>
+        <w:t xml:space="preserve">Abschließend ist in diesem Kapitel eine Auflistung aller Notizen während der Contextual Inquiry und des Interviews zu finden. </w:t>
       </w:r>
     </w:p>
     <w:p/>
@@ -592,13 +517,8 @@
           <w:numId w:val="2"/>
         </w:numPr>
       </w:pPr>
-      <w:proofErr w:type="spellStart"/>
-      <w:r>
-        <w:t>Responsive</w:t>
-      </w:r>
-      <w:proofErr w:type="spellEnd"/>
-      <w:r>
-        <w:t xml:space="preserve"> Design funktioniert nicht immer</w:t>
+      <w:r>
+        <w:t>Responsive Design funktioniert nicht immer</w:t>
       </w:r>
     </w:p>
     <w:p>
@@ -654,15 +574,7 @@
         </w:numPr>
       </w:pPr>
       <w:r>
-        <w:t xml:space="preserve">Kein User </w:t>
-      </w:r>
-      <w:proofErr w:type="spellStart"/>
-      <w:r>
-        <w:t>Centered</w:t>
-      </w:r>
-      <w:proofErr w:type="spellEnd"/>
-      <w:r>
-        <w:t xml:space="preserve"> Design</w:t>
+        <w:t>Kein User Centered Design</w:t>
       </w:r>
     </w:p>
     <w:p>
@@ -738,15 +650,7 @@
         </w:numPr>
       </w:pPr>
       <w:r>
-        <w:t>Software-Angebot durch Lizenzen verwirrend (</w:t>
-      </w:r>
-      <w:proofErr w:type="spellStart"/>
-      <w:r>
-        <w:t>Dreamspark</w:t>
-      </w:r>
-      <w:proofErr w:type="spellEnd"/>
-      <w:r>
-        <w:t xml:space="preserve"> &amp; MSDAA)</w:t>
+        <w:t>Software-Angebot durch Lizenzen verwirrend (Dreamspark &amp; MSDAA)</w:t>
       </w:r>
     </w:p>
     <w:p>
@@ -850,15 +754,7 @@
         </w:numPr>
       </w:pPr>
       <w:r>
-        <w:t>Zu oft „Wall-</w:t>
-      </w:r>
-      <w:proofErr w:type="spellStart"/>
-      <w:r>
-        <w:t>of</w:t>
-      </w:r>
-      <w:proofErr w:type="spellEnd"/>
-      <w:r>
-        <w:t>-Text“</w:t>
+        <w:t>Zu oft „Wall-of-Text“</w:t>
       </w:r>
     </w:p>
     <w:p>
@@ -877,45 +773,414 @@
       <w:pPr>
         <w:pStyle w:val="berschrift3"/>
       </w:pPr>
+    </w:p>
+    <w:p>
+      <w:pPr>
+        <w:pStyle w:val="berschrift3"/>
+      </w:pPr>
+      <w:r>
+        <w:t>Proband 7</w:t>
+      </w:r>
+    </w:p>
+    <w:p>
+      <w:pPr>
+        <w:pStyle w:val="Listenabsatz"/>
+        <w:numPr>
+          <w:ilvl w:val="0"/>
+          <w:numId w:val="7"/>
+        </w:numPr>
+      </w:pPr>
+      <w:r>
+        <w:t>Geld zahlen hat abgeschreckt bei Druckcoupons</w:t>
+      </w:r>
+    </w:p>
+    <w:p>
+      <w:pPr>
+        <w:pStyle w:val="Listenabsatz"/>
+        <w:numPr>
+          <w:ilvl w:val="0"/>
+          <w:numId w:val="7"/>
+        </w:numPr>
+      </w:pPr>
+      <w:r>
+        <w:t>Kein direkter Link zu Office-Download (Lizenz-Problematik)</w:t>
+      </w:r>
+    </w:p>
+    <w:p>
+      <w:pPr>
+        <w:pStyle w:val="Listenabsatz"/>
+        <w:numPr>
+          <w:ilvl w:val="0"/>
+          <w:numId w:val="7"/>
+        </w:numPr>
+      </w:pPr>
+      <w:r>
+        <w:t>Tutorials &amp; Anleitungen gut</w:t>
+      </w:r>
+    </w:p>
+    <w:p>
+      <w:pPr>
+        <w:pStyle w:val="berschrift3"/>
+      </w:pPr>
+      <w:r>
+        <w:t>Proband 8</w:t>
+      </w:r>
+    </w:p>
+    <w:p>
+      <w:pPr>
+        <w:pStyle w:val="Listenabsatz"/>
+        <w:numPr>
+          <w:ilvl w:val="0"/>
+          <w:numId w:val="8"/>
+        </w:numPr>
+      </w:pPr>
+      <w:r>
+        <w:t>Software-Beschaffung über Google-Suche</w:t>
+      </w:r>
+    </w:p>
+    <w:p>
+      <w:pPr>
+        <w:pStyle w:val="Listenabsatz"/>
+        <w:numPr>
+          <w:ilvl w:val="0"/>
+          <w:numId w:val="8"/>
+        </w:numPr>
+      </w:pPr>
+      <w:r>
+        <w:t>Netzwerkanmeldung nicht gefunden deswegen Aufsuchen d. Infostandes</w:t>
+      </w:r>
+    </w:p>
+    <w:p>
+      <w:pPr>
+        <w:pStyle w:val="berschrift3"/>
+      </w:pPr>
+      <w:r>
+        <w:t>Proband 9</w:t>
+      </w:r>
+    </w:p>
+    <w:p>
+      <w:pPr>
+        <w:pStyle w:val="Listenabsatz"/>
+        <w:numPr>
+          <w:ilvl w:val="0"/>
+          <w:numId w:val="9"/>
+        </w:numPr>
+      </w:pPr>
+      <w:r>
+        <w:t>Gute Anleitungen</w:t>
+      </w:r>
+    </w:p>
+    <w:p>
+      <w:pPr>
+        <w:pStyle w:val="berschrift3"/>
+      </w:pPr>
+      <w:r>
+        <w:t>Proband 10</w:t>
+      </w:r>
+    </w:p>
+    <w:p>
+      <w:pPr>
+        <w:pStyle w:val="Listenabsatz"/>
+        <w:numPr>
+          <w:ilvl w:val="0"/>
+          <w:numId w:val="9"/>
+        </w:numPr>
+      </w:pPr>
+      <w:r>
+        <w:t>Abschalten des secure-Netzwerkes nicht mitbekommen, deswegen keine Nutzung des WLANs, auch keine Hilfesuche (weder auf der Webseite noch am Infostand), auch im Bekanntenkreis weitverbreitet</w:t>
+      </w:r>
+    </w:p>
+    <w:p>
+      <w:pPr>
+        <w:pStyle w:val="berschrift3"/>
+      </w:pPr>
+      <w:r>
+        <w:t>Proband 11</w:t>
+      </w:r>
+    </w:p>
+    <w:p>
+      <w:pPr>
+        <w:pStyle w:val="Listenabsatz"/>
+        <w:numPr>
+          <w:ilvl w:val="0"/>
+          <w:numId w:val="9"/>
+        </w:numPr>
+      </w:pPr>
+      <w:r>
+        <w:t>Passwort ändern aus Link aus d. Email</w:t>
+      </w:r>
+    </w:p>
+    <w:p>
+      <w:pPr>
+        <w:pStyle w:val="Listenabsatz"/>
+        <w:numPr>
+          <w:ilvl w:val="0"/>
+          <w:numId w:val="9"/>
+        </w:numPr>
+      </w:pPr>
+      <w:r>
+        <w:t>Geräteregistrierung über Redirect bei Verbindung</w:t>
+      </w:r>
+    </w:p>
+    <w:p>
+      <w:pPr>
+        <w:pStyle w:val="Listenabsatz"/>
+        <w:numPr>
+          <w:ilvl w:val="0"/>
+          <w:numId w:val="9"/>
+        </w:numPr>
+      </w:pPr>
+      <w:r>
+        <w:t>Öffnungszeiten über Kommilitonen ermittelt</w:t>
+      </w:r>
+    </w:p>
+    <w:p>
+      <w:pPr>
+        <w:pStyle w:val="berschrift3"/>
+      </w:pPr>
+      <w:r>
+        <w:t>Proband 12</w:t>
+      </w:r>
+    </w:p>
+    <w:p>
+      <w:pPr>
+        <w:pStyle w:val="Listenabsatz"/>
+        <w:numPr>
+          <w:ilvl w:val="0"/>
+          <w:numId w:val="10"/>
+        </w:numPr>
+      </w:pPr>
+      <w:r>
+        <w:t>Probleme mit WLAN werden abgewartet und nicht recherchiert (Infostand, Webseite)</w:t>
+      </w:r>
+    </w:p>
+    <w:p>
+      <w:pPr>
+        <w:pStyle w:val="berschrift3"/>
+      </w:pPr>
+      <w:r>
+        <w:t>Proband 13</w:t>
+      </w:r>
+    </w:p>
+    <w:p>
+      <w:pPr>
+        <w:pStyle w:val="Listenabsatz"/>
+        <w:numPr>
+          <w:ilvl w:val="0"/>
+          <w:numId w:val="10"/>
+        </w:numPr>
+      </w:pPr>
+      <w:r>
+        <w:t>RZ-PW Link in der Email</w:t>
+      </w:r>
+    </w:p>
+    <w:p>
+      <w:pPr>
+        <w:pStyle w:val="Listenabsatz"/>
+        <w:numPr>
+          <w:ilvl w:val="0"/>
+          <w:numId w:val="10"/>
+        </w:numPr>
+      </w:pPr>
+      <w:r>
+        <w:t>WLAN-Einrichtung durch Kommilitonen</w:t>
+      </w:r>
+    </w:p>
+    <w:p>
+      <w:pPr>
+        <w:pStyle w:val="Listenabsatz"/>
+        <w:numPr>
+          <w:ilvl w:val="0"/>
+          <w:numId w:val="10"/>
+        </w:numPr>
+      </w:pPr>
+      <w:r>
+        <w:t>Infostand wegen Passwort-Schwierigkeiten</w:t>
+      </w:r>
+    </w:p>
+    <w:p>
+      <w:pPr>
+        <w:pStyle w:val="berschrift3"/>
+      </w:pPr>
+      <w:r>
+        <w:t>Proband 14</w:t>
+      </w:r>
+    </w:p>
+    <w:p>
+      <w:pPr>
+        <w:pStyle w:val="Listenabsatz"/>
+        <w:numPr>
+          <w:ilvl w:val="0"/>
+          <w:numId w:val="11"/>
+        </w:numPr>
+      </w:pPr>
+      <w:r>
+        <w:t>Geräte über Redirect verlängert</w:t>
+      </w:r>
+    </w:p>
+    <w:p>
+      <w:pPr>
+        <w:pStyle w:val="Listenabsatz"/>
+        <w:numPr>
+          <w:ilvl w:val="0"/>
+          <w:numId w:val="11"/>
+        </w:numPr>
+      </w:pPr>
+      <w:r>
+        <w:t>Infostand bei Passwort-Problemen aufgesucht</w:t>
+      </w:r>
+    </w:p>
+    <w:p>
+      <w:pPr>
+        <w:pStyle w:val="Listenabsatz"/>
+        <w:numPr>
+          <w:ilvl w:val="0"/>
+          <w:numId w:val="11"/>
+        </w:numPr>
+      </w:pPr>
+      <w:r>
+        <w:t>Verwendung von Lesezeichne zur RZ-Seite</w:t>
+      </w:r>
+    </w:p>
+    <w:p>
+      <w:pPr>
+        <w:pStyle w:val="berschrift3"/>
+      </w:pPr>
+      <w:r>
+        <w:t>Proband 15</w:t>
+      </w:r>
+    </w:p>
+    <w:p>
+      <w:pPr>
+        <w:pStyle w:val="Listenabsatz"/>
+        <w:numPr>
+          <w:ilvl w:val="0"/>
+          <w:numId w:val="12"/>
+        </w:numPr>
+      </w:pPr>
+      <w:r>
+        <w:t>Anleitungen schwer verständlich</w:t>
+      </w:r>
+    </w:p>
+    <w:p>
+      <w:pPr>
+        <w:pStyle w:val="Listenabsatz"/>
+        <w:numPr>
+          <w:ilvl w:val="0"/>
+          <w:numId w:val="12"/>
+        </w:numPr>
+      </w:pPr>
+      <w:r>
+        <w:t>Registrierung über Redirect</w:t>
+      </w:r>
+    </w:p>
+    <w:p>
+      <w:pPr>
+        <w:pStyle w:val="Listenabsatz"/>
+        <w:numPr>
+          <w:ilvl w:val="0"/>
+          <w:numId w:val="12"/>
+        </w:numPr>
+      </w:pPr>
+      <w:r>
+        <w:t>Infostand aufgesucht wegen speziellem Problem der Mailadresse</w:t>
+      </w:r>
+    </w:p>
+    <w:p>
+      <w:pPr>
+        <w:pStyle w:val="berschrift3"/>
+      </w:pPr>
+      <w:r>
+        <w:t>Proband 16</w:t>
+      </w:r>
+    </w:p>
+    <w:p>
+      <w:pPr>
+        <w:pStyle w:val="Listenabsatz"/>
+        <w:numPr>
+          <w:ilvl w:val="0"/>
+          <w:numId w:val="13"/>
+        </w:numPr>
+      </w:pPr>
+      <w:r>
+        <w:t>Verwendung von Lesezeichen</w:t>
+      </w:r>
+    </w:p>
+    <w:p>
+      <w:pPr>
+        <w:pStyle w:val="Listenabsatz"/>
+        <w:numPr>
+          <w:ilvl w:val="0"/>
+          <w:numId w:val="13"/>
+        </w:numPr>
+      </w:pPr>
+      <w:r>
+        <w:t>WLAN-Anleitung zu kompliziert</w:t>
+      </w:r>
+    </w:p>
+    <w:p>
+      <w:pPr>
+        <w:pStyle w:val="Listenabsatz"/>
+        <w:numPr>
+          <w:ilvl w:val="0"/>
+          <w:numId w:val="13"/>
+        </w:numPr>
+      </w:pPr>
+      <w:r>
+        <w:t>Keine Verwendung von Notebook / Smartphone an der Uni deswegen kein großer Bedarf</w:t>
+      </w:r>
+    </w:p>
+    <w:p>
+      <w:pPr>
+        <w:pStyle w:val="berschrift3"/>
+      </w:pPr>
+      <w:r>
+        <w:t>Proband 17</w:t>
+      </w:r>
+    </w:p>
+    <w:p>
+      <w:pPr>
+        <w:pStyle w:val="Listenabsatz"/>
+        <w:numPr>
+          <w:ilvl w:val="0"/>
+          <w:numId w:val="14"/>
+        </w:numPr>
+      </w:pPr>
+      <w:r>
+        <w:t>Verwendung von Lesezeichen</w:t>
+      </w:r>
+    </w:p>
+    <w:p>
+      <w:pPr>
+        <w:pStyle w:val="Listenabsatz"/>
+        <w:numPr>
+          <w:ilvl w:val="0"/>
+          <w:numId w:val="14"/>
+        </w:numPr>
+      </w:pPr>
+      <w:r>
+        <w:t>Bei Hilfe lieber direkt zum Infostand</w:t>
+      </w:r>
+    </w:p>
+    <w:p>
+      <w:pPr>
+        <w:pStyle w:val="berschrift3"/>
+      </w:pPr>
       <w:r>
         <w:lastRenderedPageBreak/>
-        <w:t>Proband 7</w:t>
-      </w:r>
-    </w:p>
-    <w:p>
-      <w:pPr>
-        <w:pStyle w:val="Listenabsatz"/>
-        <w:numPr>
-          <w:ilvl w:val="0"/>
-          <w:numId w:val="7"/>
-        </w:numPr>
-      </w:pPr>
-      <w:r>
-        <w:t>Geld zahlen hat abgeschreckt bei Druckcoupons</w:t>
-      </w:r>
-    </w:p>
-    <w:p>
-      <w:pPr>
-        <w:pStyle w:val="Listenabsatz"/>
-        <w:numPr>
-          <w:ilvl w:val="0"/>
-          <w:numId w:val="7"/>
-        </w:numPr>
-      </w:pPr>
-      <w:r>
-        <w:t>Kein direkter Link zu Office-Download (Lizenz-Problematik)</w:t>
-      </w:r>
-    </w:p>
-    <w:p>
-      <w:pPr>
-        <w:pStyle w:val="Listenabsatz"/>
-        <w:numPr>
-          <w:ilvl w:val="0"/>
-          <w:numId w:val="7"/>
-        </w:numPr>
-      </w:pPr>
-      <w:r>
-        <w:t>Tutorials &amp; Anleitungen gut</w:t>
+        <w:t>Proband 18</w:t>
+      </w:r>
+    </w:p>
+    <w:p>
+      <w:pPr>
+        <w:pStyle w:val="Listenabsatz"/>
+        <w:numPr>
+          <w:ilvl w:val="0"/>
+          <w:numId w:val="15"/>
+        </w:numPr>
+      </w:pPr>
+      <w:r>
+        <w:t>WLAN-Hilfe nicht aussagekräftig</w:t>
       </w:r>
     </w:p>
     <w:p>
@@ -923,359 +1188,7 @@
         <w:pStyle w:val="berschrift3"/>
       </w:pPr>
       <w:r>
-        <w:t>Proband 8</w:t>
-      </w:r>
-    </w:p>
-    <w:p>
-      <w:pPr>
-        <w:pStyle w:val="Listenabsatz"/>
-        <w:numPr>
-          <w:ilvl w:val="0"/>
-          <w:numId w:val="8"/>
-        </w:numPr>
-      </w:pPr>
-      <w:r>
-        <w:t>Software-Beschaffung über Google-Suche</w:t>
-      </w:r>
-    </w:p>
-    <w:p>
-      <w:pPr>
-        <w:pStyle w:val="Listenabsatz"/>
-        <w:numPr>
-          <w:ilvl w:val="0"/>
-          <w:numId w:val="8"/>
-        </w:numPr>
-      </w:pPr>
-      <w:r>
-        <w:t>Netzwerkanmeldung nicht gefunden deswegen Aufsuchen d. Infostandes</w:t>
-      </w:r>
-    </w:p>
-    <w:p>
-      <w:pPr>
-        <w:pStyle w:val="berschrift3"/>
-      </w:pPr>
-      <w:r>
-        <w:t>Proband 9</w:t>
-      </w:r>
-    </w:p>
-    <w:p>
-      <w:pPr>
-        <w:pStyle w:val="Listenabsatz"/>
-        <w:numPr>
-          <w:ilvl w:val="0"/>
-          <w:numId w:val="9"/>
-        </w:numPr>
-      </w:pPr>
-      <w:r>
-        <w:t>Gute Anleitungen</w:t>
-      </w:r>
-    </w:p>
-    <w:p>
-      <w:pPr>
-        <w:pStyle w:val="berschrift3"/>
-      </w:pPr>
-      <w:r>
-        <w:t>Proband 10</w:t>
-      </w:r>
-    </w:p>
-    <w:p>
-      <w:pPr>
-        <w:pStyle w:val="Listenabsatz"/>
-        <w:numPr>
-          <w:ilvl w:val="0"/>
-          <w:numId w:val="9"/>
-        </w:numPr>
-      </w:pPr>
-      <w:r>
-        <w:t xml:space="preserve">Abschalten des </w:t>
-      </w:r>
-      <w:proofErr w:type="spellStart"/>
-      <w:r>
-        <w:t>secure</w:t>
-      </w:r>
-      <w:proofErr w:type="spellEnd"/>
-      <w:r>
-        <w:t>-Netzwerkes nicht mitbekommen, deswegen keine Nutzung des WLANs, auch keine Hilfesuche (weder auf der Webseite noch am Infostand), auch im Bekanntenkreis weitverbreitet</w:t>
-      </w:r>
-    </w:p>
-    <w:p>
-      <w:pPr>
-        <w:pStyle w:val="berschrift3"/>
-      </w:pPr>
-      <w:r>
-        <w:t>Proband 11</w:t>
-      </w:r>
-    </w:p>
-    <w:p>
-      <w:pPr>
-        <w:pStyle w:val="Listenabsatz"/>
-        <w:numPr>
-          <w:ilvl w:val="0"/>
-          <w:numId w:val="9"/>
-        </w:numPr>
-      </w:pPr>
-      <w:r>
-        <w:t>Passwort ändern aus Link aus d. Email</w:t>
-      </w:r>
-    </w:p>
-    <w:p>
-      <w:pPr>
-        <w:pStyle w:val="Listenabsatz"/>
-        <w:numPr>
-          <w:ilvl w:val="0"/>
-          <w:numId w:val="9"/>
-        </w:numPr>
-      </w:pPr>
-      <w:r>
-        <w:t>Geräteregistrierung über Redirect bei Verbindung</w:t>
-      </w:r>
-    </w:p>
-    <w:p>
-      <w:pPr>
-        <w:pStyle w:val="Listenabsatz"/>
-        <w:numPr>
-          <w:ilvl w:val="0"/>
-          <w:numId w:val="9"/>
-        </w:numPr>
-      </w:pPr>
-      <w:r>
-        <w:t>Öffnungszeiten über Kommilitonen ermittelt</w:t>
-      </w:r>
-    </w:p>
-    <w:p>
-      <w:pPr>
-        <w:pStyle w:val="berschrift3"/>
-      </w:pPr>
-      <w:r>
-        <w:t>Proband 12</w:t>
-      </w:r>
-    </w:p>
-    <w:p>
-      <w:pPr>
-        <w:pStyle w:val="Listenabsatz"/>
-        <w:numPr>
-          <w:ilvl w:val="0"/>
-          <w:numId w:val="10"/>
-        </w:numPr>
-      </w:pPr>
-      <w:r>
-        <w:t>Probleme mit WLAN werden abgewartet und nicht recherchiert (Infostand, Webseite)</w:t>
-      </w:r>
-    </w:p>
-    <w:p>
-      <w:pPr>
-        <w:pStyle w:val="berschrift3"/>
-      </w:pPr>
-      <w:r>
-        <w:t>Proband 13</w:t>
-      </w:r>
-    </w:p>
-    <w:p>
-      <w:pPr>
-        <w:pStyle w:val="Listenabsatz"/>
-        <w:numPr>
-          <w:ilvl w:val="0"/>
-          <w:numId w:val="10"/>
-        </w:numPr>
-      </w:pPr>
-      <w:r>
-        <w:t>RZ-PW Link in der Email</w:t>
-      </w:r>
-    </w:p>
-    <w:p>
-      <w:pPr>
-        <w:pStyle w:val="Listenabsatz"/>
-        <w:numPr>
-          <w:ilvl w:val="0"/>
-          <w:numId w:val="10"/>
-        </w:numPr>
-      </w:pPr>
-      <w:r>
-        <w:t>WLAN-Einrichtung durch Kommilitonen</w:t>
-      </w:r>
-    </w:p>
-    <w:p>
-      <w:pPr>
-        <w:pStyle w:val="Listenabsatz"/>
-        <w:numPr>
-          <w:ilvl w:val="0"/>
-          <w:numId w:val="10"/>
-        </w:numPr>
-      </w:pPr>
-      <w:r>
-        <w:t>Infostand wegen Passwort-Schwierigkeiten</w:t>
-      </w:r>
-    </w:p>
-    <w:p>
-      <w:pPr>
-        <w:pStyle w:val="berschrift3"/>
-      </w:pPr>
-      <w:r>
-        <w:t>Proband 14</w:t>
-      </w:r>
-    </w:p>
-    <w:p>
-      <w:pPr>
-        <w:pStyle w:val="Listenabsatz"/>
-        <w:numPr>
-          <w:ilvl w:val="0"/>
-          <w:numId w:val="11"/>
-        </w:numPr>
-      </w:pPr>
-      <w:r>
-        <w:t>Geräte über Redirect verlängert</w:t>
-      </w:r>
-    </w:p>
-    <w:p>
-      <w:pPr>
-        <w:pStyle w:val="Listenabsatz"/>
-        <w:numPr>
-          <w:ilvl w:val="0"/>
-          <w:numId w:val="11"/>
-        </w:numPr>
-      </w:pPr>
-      <w:r>
-        <w:t>Infostand bei Passwort-Problemen aufgesucht</w:t>
-      </w:r>
-    </w:p>
-    <w:p>
-      <w:pPr>
-        <w:pStyle w:val="Listenabsatz"/>
-        <w:numPr>
-          <w:ilvl w:val="0"/>
-          <w:numId w:val="11"/>
-        </w:numPr>
-      </w:pPr>
-      <w:r>
-        <w:t>Verwendung von Lesezeichne zur RZ-Seite</w:t>
-      </w:r>
-    </w:p>
-    <w:p>
-      <w:pPr>
-        <w:pStyle w:val="berschrift3"/>
-      </w:pPr>
-      <w:r>
-        <w:t>Proband 15</w:t>
-      </w:r>
-    </w:p>
-    <w:p>
-      <w:pPr>
-        <w:pStyle w:val="Listenabsatz"/>
-        <w:numPr>
-          <w:ilvl w:val="0"/>
-          <w:numId w:val="12"/>
-        </w:numPr>
-      </w:pPr>
-      <w:r>
-        <w:t>Anleitungen schwer verständlich</w:t>
-      </w:r>
-    </w:p>
-    <w:p>
-      <w:pPr>
-        <w:pStyle w:val="Listenabsatz"/>
-        <w:numPr>
-          <w:ilvl w:val="0"/>
-          <w:numId w:val="12"/>
-        </w:numPr>
-      </w:pPr>
-      <w:r>
-        <w:t>Registrierung über Redirect</w:t>
-      </w:r>
-    </w:p>
-    <w:p>
-      <w:pPr>
-        <w:pStyle w:val="Listenabsatz"/>
-        <w:numPr>
-          <w:ilvl w:val="0"/>
-          <w:numId w:val="12"/>
-        </w:numPr>
-      </w:pPr>
-      <w:r>
-        <w:t>Infostand aufgesucht wegen speziellem Problem der Mailadresse</w:t>
-      </w:r>
-    </w:p>
-    <w:p>
-      <w:pPr>
-        <w:pStyle w:val="berschrift3"/>
-      </w:pPr>
-      <w:r>
-        <w:t>Proband 16</w:t>
-      </w:r>
-    </w:p>
-    <w:p>
-      <w:pPr>
-        <w:pStyle w:val="Listenabsatz"/>
-        <w:numPr>
-          <w:ilvl w:val="0"/>
-          <w:numId w:val="13"/>
-        </w:numPr>
-      </w:pPr>
-      <w:r>
-        <w:t>Verwendung von Lesezeichen</w:t>
-      </w:r>
-    </w:p>
-    <w:p>
-      <w:pPr>
-        <w:pStyle w:val="Listenabsatz"/>
-        <w:numPr>
-          <w:ilvl w:val="0"/>
-          <w:numId w:val="13"/>
-        </w:numPr>
-      </w:pPr>
-      <w:r>
-        <w:t>WLAN-Anleitung zu kompliziert</w:t>
-      </w:r>
-    </w:p>
-    <w:p>
-      <w:pPr>
-        <w:pStyle w:val="Listenabsatz"/>
-        <w:numPr>
-          <w:ilvl w:val="0"/>
-          <w:numId w:val="13"/>
-        </w:numPr>
-      </w:pPr>
-      <w:r>
-        <w:t>Keine Verwendung von Notebook / Smartphone an der Uni deswegen kein großer Bedarf</w:t>
-      </w:r>
-    </w:p>
-    <w:p>
-      <w:pPr>
-        <w:pStyle w:val="berschrift3"/>
-      </w:pPr>
-      <w:r>
-        <w:t>Proband 17</w:t>
-      </w:r>
-    </w:p>
-    <w:p>
-      <w:pPr>
-        <w:pStyle w:val="Listenabsatz"/>
-        <w:numPr>
-          <w:ilvl w:val="0"/>
-          <w:numId w:val="14"/>
-        </w:numPr>
-      </w:pPr>
-      <w:r>
-        <w:t>Verwendung von Lesezeichen</w:t>
-      </w:r>
-    </w:p>
-    <w:p>
-      <w:pPr>
-        <w:pStyle w:val="Listenabsatz"/>
-        <w:numPr>
-          <w:ilvl w:val="0"/>
-          <w:numId w:val="14"/>
-        </w:numPr>
-      </w:pPr>
-      <w:r>
-        <w:t>Bei Hilfe lieber direkt zum Infostand</w:t>
-      </w:r>
-    </w:p>
-    <w:p>
-      <w:pPr>
-        <w:pStyle w:val="berschrift3"/>
-      </w:pPr>
-      <w:r>
-        <w:t>Proband 18</w:t>
+        <w:t>Proband 19</w:t>
       </w:r>
     </w:p>
     <w:p>
@@ -1287,72 +1200,47 @@
         </w:numPr>
       </w:pPr>
       <w:r>
-        <w:t>WLAN-Hilfe nicht aussagekräftig</w:t>
-      </w:r>
-    </w:p>
-    <w:p>
-      <w:pPr>
-        <w:pStyle w:val="berschrift3"/>
-      </w:pPr>
-      <w:r>
-        <w:lastRenderedPageBreak/>
-        <w:t>Pro</w:t>
+        <w:t>SPSS problematisch, auch im Bekanntenkreis</w:t>
+      </w:r>
+    </w:p>
+    <w:p>
+      <w:pPr>
+        <w:pStyle w:val="Listenabsatz"/>
+        <w:numPr>
+          <w:ilvl w:val="0"/>
+          <w:numId w:val="15"/>
+        </w:numPr>
+      </w:pPr>
+      <w:r>
+        <w:t>Direkt zum Infostand</w:t>
+      </w:r>
+    </w:p>
+    <w:p>
+      <w:pPr>
+        <w:pStyle w:val="Listenabsatz"/>
+        <w:numPr>
+          <w:ilvl w:val="0"/>
+          <w:numId w:val="15"/>
+        </w:numPr>
+      </w:pPr>
+      <w:r>
+        <w:t>Schlechte Gliederung</w:t>
+      </w:r>
+    </w:p>
+    <w:p>
+      <w:pPr>
+        <w:pStyle w:val="Listenabsatz"/>
+        <w:numPr>
+          <w:ilvl w:val="0"/>
+          <w:numId w:val="15"/>
+        </w:numPr>
+      </w:pPr>
+      <w:r>
+        <w:t>Keine gute Übersicht über das Angebot</w:t>
       </w:r>
       <w:bookmarkStart w:id="0" w:name="_GoBack"/>
       <w:bookmarkEnd w:id="0"/>
-      <w:r>
-        <w:t>band 19</w:t>
-      </w:r>
-    </w:p>
-    <w:p>
-      <w:pPr>
-        <w:pStyle w:val="Listenabsatz"/>
-        <w:numPr>
-          <w:ilvl w:val="0"/>
-          <w:numId w:val="15"/>
-        </w:numPr>
-      </w:pPr>
-      <w:r>
-        <w:t>SPSS problematisch, auch im Bekanntenkreis</w:t>
-      </w:r>
-    </w:p>
-    <w:p>
-      <w:pPr>
-        <w:pStyle w:val="Listenabsatz"/>
-        <w:numPr>
-          <w:ilvl w:val="0"/>
-          <w:numId w:val="15"/>
-        </w:numPr>
-      </w:pPr>
-      <w:r>
-        <w:t>Direkt zum Infostand</w:t>
-      </w:r>
-    </w:p>
-    <w:p>
-      <w:pPr>
-        <w:pStyle w:val="Listenabsatz"/>
-        <w:numPr>
-          <w:ilvl w:val="0"/>
-          <w:numId w:val="15"/>
-        </w:numPr>
-      </w:pPr>
-      <w:r>
-        <w:t>Schlechte Gliederung</w:t>
-      </w:r>
-    </w:p>
-    <w:p>
-      <w:pPr>
-        <w:pStyle w:val="Listenabsatz"/>
-        <w:numPr>
-          <w:ilvl w:val="0"/>
-          <w:numId w:val="15"/>
-        </w:numPr>
-      </w:pPr>
-      <w:r>
-        <w:t>Keine gute Übersicht über das Angebot</w:t>
-      </w:r>
-    </w:p>
-    <w:p/>
+    </w:p>
     <w:p>
       <w:pPr>
         <w:pStyle w:val="berschrift3"/>

</xml_diff>